<commit_message>
Added relation with Sea levl and mass loss
</commit_message>
<xml_diff>
--- a/Draft/Document/updated_draft.docx
+++ b/Draft/Document/updated_draft.docx
@@ -13,6 +13,7 @@
           <w:szCs w:val="32"/>
         </w:rPr>
       </w:pPr>
+      <w:proofErr w:type="spellStart"/>
       <w:r>
         <w:rPr>
           <w:rFonts w:ascii="Times New Roman" w:hAnsi="Times New Roman" w:cs="Times New Roman"/>
@@ -21,8 +22,9 @@
           <w:sz w:val="32"/>
           <w:szCs w:val="32"/>
         </w:rPr>
-        <w:t>Modelling</w:t>
-      </w:r>
+        <w:t>Modeling</w:t>
+      </w:r>
+      <w:proofErr w:type="spellEnd"/>
       <w:r>
         <w:rPr>
           <w:rFonts w:ascii="Times New Roman" w:hAnsi="Times New Roman" w:cs="Times New Roman"/>
@@ -1890,7 +1892,59 @@
           <w:sz w:val="20"/>
           <w:szCs w:val="20"/>
         </w:rPr>
-        <w:t>The integrated dataset is subsequently pre-processed, analysed, and normalised to facilitate modelling.</w:t>
+        <w:t xml:space="preserve">The integrated dataset is subsequently pre-processed, </w:t>
+      </w:r>
+      <w:proofErr w:type="spellStart"/>
+      <w:r>
+        <w:rPr>
+          <w:rFonts w:ascii="Times New Roman" w:hAnsi="Times New Roman" w:cs="Times New Roman"/>
+          <w:sz w:val="20"/>
+          <w:szCs w:val="20"/>
+        </w:rPr>
+        <w:t>analyzed</w:t>
+      </w:r>
+      <w:proofErr w:type="spellEnd"/>
+      <w:r>
+        <w:rPr>
+          <w:rFonts w:ascii="Times New Roman" w:hAnsi="Times New Roman" w:cs="Times New Roman"/>
+          <w:sz w:val="20"/>
+          <w:szCs w:val="20"/>
+        </w:rPr>
+        <w:t xml:space="preserve">, and </w:t>
+      </w:r>
+      <w:r>
+        <w:rPr>
+          <w:rFonts w:ascii="Times New Roman" w:hAnsi="Times New Roman" w:cs="Times New Roman"/>
+          <w:sz w:val="20"/>
+          <w:szCs w:val="20"/>
+        </w:rPr>
+        <w:t>normalized</w:t>
+      </w:r>
+      <w:r>
+        <w:rPr>
+          <w:rFonts w:ascii="Times New Roman" w:hAnsi="Times New Roman" w:cs="Times New Roman"/>
+          <w:sz w:val="20"/>
+          <w:szCs w:val="20"/>
+        </w:rPr>
+        <w:t xml:space="preserve"> to facilitate </w:t>
+      </w:r>
+      <w:proofErr w:type="spellStart"/>
+      <w:r>
+        <w:rPr>
+          <w:rFonts w:ascii="Times New Roman" w:hAnsi="Times New Roman" w:cs="Times New Roman"/>
+          <w:sz w:val="20"/>
+          <w:szCs w:val="20"/>
+        </w:rPr>
+        <w:t>modeling</w:t>
+      </w:r>
+      <w:proofErr w:type="spellEnd"/>
+      <w:r>
+        <w:rPr>
+          <w:rFonts w:ascii="Times New Roman" w:hAnsi="Times New Roman" w:cs="Times New Roman"/>
+          <w:sz w:val="20"/>
+          <w:szCs w:val="20"/>
+        </w:rPr>
+        <w:t>.</w:t>
       </w:r>
       <w:r>
         <w:t xml:space="preserve"> </w:t>
@@ -10208,7 +10262,7 @@
           <w:szCs w:val="20"/>
           <w:lang w:val="en-US"/>
         </w:rPr>
-        <w:t>Results of the t test strongly reject the null hypothesis, each feature is statistically significantly different from hypothetical population mean, with p values extremely small. Feature7 with the highest t statistics shows the most substantial deviation from the mean, while other’s such as Feature1 and Feature8 although have lower t statistics still have strong significances. The results indicate that all features are meaningful and that they include a lot of information which is not centered on the population mean of 0.</w:t>
+        <w:t xml:space="preserve">Results of the </w:t>
       </w:r>
       <w:r>
         <w:rPr>
@@ -10217,7 +10271,314 @@
           <w:szCs w:val="20"/>
           <w:lang w:val="en-US"/>
         </w:rPr>
+        <w:t>t-test</w:t>
+      </w:r>
+      <w:r>
+        <w:rPr>
+          <w:rFonts w:ascii="Times New Roman" w:hAnsi="Times New Roman" w:cs="Times New Roman"/>
+          <w:sz w:val="20"/>
+          <w:szCs w:val="20"/>
+          <w:lang w:val="en-US"/>
+        </w:rPr>
+        <w:t xml:space="preserve"> strongly reject the null hypothesis, each feature is statistically significantly different from </w:t>
+      </w:r>
+      <w:r>
+        <w:rPr>
+          <w:rFonts w:ascii="Times New Roman" w:hAnsi="Times New Roman" w:cs="Times New Roman"/>
+          <w:sz w:val="20"/>
+          <w:szCs w:val="20"/>
+          <w:lang w:val="en-US"/>
+        </w:rPr>
+        <w:t xml:space="preserve">the </w:t>
+      </w:r>
+      <w:r>
+        <w:rPr>
+          <w:rFonts w:ascii="Times New Roman" w:hAnsi="Times New Roman" w:cs="Times New Roman"/>
+          <w:sz w:val="20"/>
+          <w:szCs w:val="20"/>
+          <w:lang w:val="en-US"/>
+        </w:rPr>
+        <w:t xml:space="preserve">hypothetical population mean, with p values extremely small. Feature7 with the highest t statistics shows the most substantial deviation from the mean, while </w:t>
+      </w:r>
+      <w:r>
+        <w:rPr>
+          <w:rFonts w:ascii="Times New Roman" w:hAnsi="Times New Roman" w:cs="Times New Roman"/>
+          <w:sz w:val="20"/>
+          <w:szCs w:val="20"/>
+          <w:lang w:val="en-US"/>
+        </w:rPr>
+        <w:t>others</w:t>
+      </w:r>
+      <w:r>
+        <w:rPr>
+          <w:rFonts w:ascii="Times New Roman" w:hAnsi="Times New Roman" w:cs="Times New Roman"/>
+          <w:sz w:val="20"/>
+          <w:szCs w:val="20"/>
+          <w:lang w:val="en-US"/>
+        </w:rPr>
+        <w:t xml:space="preserve"> such as Feature1 and Feature8 although have lower t statistics still have strong </w:t>
+      </w:r>
+      <w:r>
+        <w:rPr>
+          <w:rFonts w:ascii="Times New Roman" w:hAnsi="Times New Roman" w:cs="Times New Roman"/>
+          <w:sz w:val="20"/>
+          <w:szCs w:val="20"/>
+          <w:lang w:val="en-US"/>
+        </w:rPr>
+        <w:t>significance</w:t>
+      </w:r>
+      <w:r>
+        <w:rPr>
+          <w:rFonts w:ascii="Times New Roman" w:hAnsi="Times New Roman" w:cs="Times New Roman"/>
+          <w:sz w:val="20"/>
+          <w:szCs w:val="20"/>
+          <w:lang w:val="en-US"/>
+        </w:rPr>
+        <w:t xml:space="preserve">. The results indicate that all features are meaningful and that they include a lot of information </w:t>
+      </w:r>
+      <w:r>
+        <w:rPr>
+          <w:rFonts w:ascii="Times New Roman" w:hAnsi="Times New Roman" w:cs="Times New Roman"/>
+          <w:sz w:val="20"/>
+          <w:szCs w:val="20"/>
+          <w:lang w:val="en-US"/>
+        </w:rPr>
+        <w:t>that</w:t>
+      </w:r>
+      <w:r>
+        <w:rPr>
+          <w:rFonts w:ascii="Times New Roman" w:hAnsi="Times New Roman" w:cs="Times New Roman"/>
+          <w:sz w:val="20"/>
+          <w:szCs w:val="20"/>
+          <w:lang w:val="en-US"/>
+        </w:rPr>
+        <w:t xml:space="preserve"> is not centered on the population mean of 0.</w:t>
+      </w:r>
+      <w:r>
+        <w:rPr>
+          <w:rFonts w:ascii="Times New Roman" w:hAnsi="Times New Roman" w:cs="Times New Roman"/>
+          <w:sz w:val="20"/>
+          <w:szCs w:val="20"/>
+          <w:lang w:val="en-US"/>
+        </w:rPr>
         <w:t xml:space="preserve"> Validating the acquisition of the Feature Extraction.</w:t>
+      </w:r>
+    </w:p>
+    <w:p>
+      <w:pPr>
+        <w:jc w:val="both"/>
+        <w:rPr>
+          <w:rFonts w:ascii="Times New Roman" w:hAnsi="Times New Roman" w:cs="Times New Roman"/>
+          <w:sz w:val="20"/>
+          <w:szCs w:val="20"/>
+        </w:rPr>
+      </w:pPr>
+      <w:r>
+        <w:rPr>
+          <w:rFonts w:ascii="Times New Roman" w:hAnsi="Times New Roman" w:cs="Times New Roman"/>
+          <w:sz w:val="20"/>
+          <w:szCs w:val="20"/>
+          <w:lang w:val="en-US"/>
+        </w:rPr>
+        <w:t>To establish a quantitative relationship between glacier mass loss and sea level rise, statistical analysis was conducted using Pearson correlation and multiple linear regression.</w:t>
+      </w:r>
+      <w:r>
+        <w:rPr>
+          <w:rFonts w:ascii="Times New Roman" w:hAnsi="Times New Roman" w:cs="Times New Roman"/>
+          <w:sz w:val="20"/>
+          <w:szCs w:val="20"/>
+          <w:lang w:val="en-US"/>
+        </w:rPr>
+        <w:t xml:space="preserve"> </w:t>
+      </w:r>
+      <w:r>
+        <w:rPr>
+          <w:rFonts w:ascii="Times New Roman" w:hAnsi="Times New Roman" w:cs="Times New Roman"/>
+          <w:sz w:val="20"/>
+          <w:szCs w:val="20"/>
+        </w:rPr>
+        <w:t xml:space="preserve">Correlation results show </w:t>
+      </w:r>
+      <w:r>
+        <w:rPr>
+          <w:rFonts w:ascii="Times New Roman" w:hAnsi="Times New Roman" w:cs="Times New Roman"/>
+          <w:sz w:val="20"/>
+          <w:szCs w:val="20"/>
+        </w:rPr>
+        <w:t xml:space="preserve">an </w:t>
+      </w:r>
+      <w:r>
+        <w:rPr>
+          <w:rFonts w:ascii="Times New Roman" w:hAnsi="Times New Roman" w:cs="Times New Roman"/>
+          <w:sz w:val="20"/>
+          <w:szCs w:val="20"/>
+        </w:rPr>
+        <w:t xml:space="preserve">extremely strong positive correlation </w:t>
+      </w:r>
+      <w:r>
+        <w:rPr>
+          <w:rFonts w:ascii="Times New Roman" w:hAnsi="Times New Roman" w:cs="Times New Roman"/>
+          <w:b/>
+          <w:bCs/>
+          <w:sz w:val="20"/>
+          <w:szCs w:val="20"/>
+        </w:rPr>
+        <w:t>0.9964</w:t>
+      </w:r>
+      <w:r>
+        <w:rPr>
+          <w:rFonts w:ascii="Times New Roman" w:hAnsi="Times New Roman" w:cs="Times New Roman"/>
+          <w:sz w:val="20"/>
+          <w:szCs w:val="20"/>
+        </w:rPr>
+        <w:t xml:space="preserve"> between </w:t>
+      </w:r>
+      <w:r>
+        <w:rPr>
+          <w:rFonts w:ascii="Times New Roman" w:hAnsi="Times New Roman" w:cs="Times New Roman"/>
+          <w:b/>
+          <w:bCs/>
+          <w:sz w:val="20"/>
+          <w:szCs w:val="20"/>
+        </w:rPr>
+        <w:t xml:space="preserve">Glacial Mass </w:t>
+      </w:r>
+      <w:r>
+        <w:rPr>
+          <w:rFonts w:ascii="Times New Roman" w:hAnsi="Times New Roman" w:cs="Times New Roman"/>
+          <w:sz w:val="20"/>
+          <w:szCs w:val="20"/>
+        </w:rPr>
+        <w:t>and</w:t>
+      </w:r>
+      <w:r>
+        <w:rPr>
+          <w:rFonts w:ascii="Times New Roman" w:hAnsi="Times New Roman" w:cs="Times New Roman"/>
+          <w:b/>
+          <w:bCs/>
+          <w:sz w:val="20"/>
+          <w:szCs w:val="20"/>
+        </w:rPr>
+        <w:t xml:space="preserve"> Sea Level Rise</w:t>
+      </w:r>
+      <w:r>
+        <w:rPr>
+          <w:rFonts w:ascii="Times New Roman" w:hAnsi="Times New Roman" w:cs="Times New Roman"/>
+          <w:sz w:val="20"/>
+          <w:szCs w:val="20"/>
+        </w:rPr>
+        <w:t xml:space="preserve">. This relationship is further confirmed by regression analysis, where </w:t>
+      </w:r>
+      <w:r>
+        <w:rPr>
+          <w:rFonts w:ascii="Times New Roman" w:hAnsi="Times New Roman" w:cs="Times New Roman"/>
+          <w:sz w:val="20"/>
+          <w:szCs w:val="20"/>
+        </w:rPr>
+        <w:t>R-squared</w:t>
+      </w:r>
+      <w:r>
+        <w:rPr>
+          <w:rFonts w:ascii="Times New Roman" w:hAnsi="Times New Roman" w:cs="Times New Roman"/>
+          <w:sz w:val="20"/>
+          <w:szCs w:val="20"/>
+        </w:rPr>
+        <w:t xml:space="preserve"> values ranging close to 1.000 imply that the changes in glacier mass vary strongly with changes in sea level. </w:t>
+      </w:r>
+    </w:p>
+    <w:p>
+      <w:pPr>
+        <w:jc w:val="both"/>
+        <w:rPr>
+          <w:rFonts w:ascii="Times New Roman" w:hAnsi="Times New Roman" w:cs="Times New Roman"/>
+          <w:sz w:val="20"/>
+          <w:szCs w:val="20"/>
+          <w:lang w:val="en-US"/>
+        </w:rPr>
+      </w:pPr>
+      <w:r>
+        <w:rPr>
+          <w:rFonts w:ascii="Times New Roman" w:hAnsi="Times New Roman" w:cs="Times New Roman"/>
+          <w:sz w:val="20"/>
+          <w:szCs w:val="20"/>
+        </w:rPr>
+        <w:t>Highly significant F statistics</w:t>
+      </w:r>
+      <w:r>
+        <w:rPr>
+          <w:rFonts w:ascii="Times New Roman" w:hAnsi="Times New Roman" w:cs="Times New Roman"/>
+          <w:sz w:val="20"/>
+          <w:szCs w:val="20"/>
+        </w:rPr>
+        <w:t xml:space="preserve"> </w:t>
+      </w:r>
+      <w:r>
+        <w:rPr>
+          <w:rFonts w:ascii="Times New Roman" w:hAnsi="Times New Roman" w:cs="Times New Roman"/>
+          <w:b/>
+          <w:bCs/>
+          <w:sz w:val="20"/>
+          <w:szCs w:val="20"/>
+        </w:rPr>
+        <w:t>4.668e+29</w:t>
+      </w:r>
+      <w:r>
+        <w:rPr>
+          <w:rFonts w:ascii="Times New Roman" w:hAnsi="Times New Roman" w:cs="Times New Roman"/>
+          <w:sz w:val="20"/>
+          <w:szCs w:val="20"/>
+        </w:rPr>
+        <w:t xml:space="preserve"> and corresponding </w:t>
+      </w:r>
+      <w:r>
+        <w:rPr>
+          <w:rFonts w:ascii="Times New Roman" w:hAnsi="Times New Roman" w:cs="Times New Roman"/>
+          <w:sz w:val="20"/>
+          <w:szCs w:val="20"/>
+        </w:rPr>
+        <w:t>p-value</w:t>
+      </w:r>
+      <w:r>
+        <w:rPr>
+          <w:rFonts w:ascii="Times New Roman" w:hAnsi="Times New Roman" w:cs="Times New Roman"/>
+          <w:sz w:val="20"/>
+          <w:szCs w:val="20"/>
+        </w:rPr>
+        <w:t xml:space="preserve"> </w:t>
+      </w:r>
+      <w:r>
+        <w:rPr>
+          <w:rFonts w:ascii="Times New Roman" w:hAnsi="Times New Roman" w:cs="Times New Roman"/>
+          <w:b/>
+          <w:bCs/>
+          <w:sz w:val="20"/>
+          <w:szCs w:val="20"/>
+        </w:rPr>
+        <w:t>0.025</w:t>
+      </w:r>
+      <w:r>
+        <w:rPr>
+          <w:rFonts w:ascii="Times New Roman" w:hAnsi="Times New Roman" w:cs="Times New Roman"/>
+          <w:sz w:val="20"/>
+          <w:szCs w:val="20"/>
+        </w:rPr>
+        <w:t xml:space="preserve"> confirm the robustness of </w:t>
+      </w:r>
+      <w:r>
+        <w:rPr>
+          <w:rFonts w:ascii="Times New Roman" w:hAnsi="Times New Roman" w:cs="Times New Roman"/>
+          <w:sz w:val="20"/>
+          <w:szCs w:val="20"/>
+        </w:rPr>
+        <w:t xml:space="preserve">the </w:t>
+      </w:r>
+      <w:r>
+        <w:rPr>
+          <w:rFonts w:ascii="Times New Roman" w:hAnsi="Times New Roman" w:cs="Times New Roman"/>
+          <w:sz w:val="20"/>
+          <w:szCs w:val="20"/>
+        </w:rPr>
+        <w:t>model. The high condition number, however, suggests there might be multicollinearity among the predictor variables and so may affect the stability of coefficient estimates. Taken together, these findings indicate that glacier mass loss directly impacts sea level rise while others should investigate additional climatic and glaciological factors involved.</w:t>
       </w:r>
     </w:p>
     <w:p>
@@ -10236,6 +10597,83 @@
         <w:jc w:val="both"/>
         <w:rPr>
           <w:rFonts w:ascii="Times New Roman" w:hAnsi="Times New Roman" w:cs="Times New Roman"/>
+          <w:sz w:val="20"/>
+          <w:szCs w:val="20"/>
+          <w:lang w:val="en-US"/>
+        </w:rPr>
+      </w:pPr>
+    </w:p>
+    <w:p>
+      <w:pPr>
+        <w:jc w:val="both"/>
+        <w:rPr>
+          <w:rFonts w:ascii="Times New Roman" w:hAnsi="Times New Roman" w:cs="Times New Roman"/>
+          <w:sz w:val="20"/>
+          <w:szCs w:val="20"/>
+          <w:lang w:val="en-US"/>
+        </w:rPr>
+      </w:pPr>
+    </w:p>
+    <w:p>
+      <w:pPr>
+        <w:jc w:val="both"/>
+        <w:rPr>
+          <w:rFonts w:ascii="Times New Roman" w:hAnsi="Times New Roman" w:cs="Times New Roman"/>
+          <w:sz w:val="20"/>
+          <w:szCs w:val="20"/>
+          <w:lang w:val="en-US"/>
+        </w:rPr>
+      </w:pPr>
+    </w:p>
+    <w:p>
+      <w:pPr>
+        <w:jc w:val="both"/>
+        <w:rPr>
+          <w:rFonts w:ascii="Times New Roman" w:hAnsi="Times New Roman" w:cs="Times New Roman"/>
+          <w:sz w:val="20"/>
+          <w:szCs w:val="20"/>
+          <w:lang w:val="en-US"/>
+        </w:rPr>
+      </w:pPr>
+    </w:p>
+    <w:p>
+      <w:pPr>
+        <w:jc w:val="both"/>
+        <w:rPr>
+          <w:rFonts w:ascii="Times New Roman" w:hAnsi="Times New Roman" w:cs="Times New Roman"/>
+          <w:sz w:val="20"/>
+          <w:szCs w:val="20"/>
+          <w:lang w:val="en-US"/>
+        </w:rPr>
+      </w:pPr>
+    </w:p>
+    <w:p>
+      <w:pPr>
+        <w:jc w:val="both"/>
+        <w:rPr>
+          <w:rFonts w:ascii="Times New Roman" w:hAnsi="Times New Roman" w:cs="Times New Roman"/>
+          <w:sz w:val="20"/>
+          <w:szCs w:val="20"/>
+          <w:lang w:val="en-US"/>
+        </w:rPr>
+      </w:pPr>
+    </w:p>
+    <w:p>
+      <w:pPr>
+        <w:jc w:val="both"/>
+        <w:rPr>
+          <w:rFonts w:ascii="Times New Roman" w:hAnsi="Times New Roman" w:cs="Times New Roman"/>
+          <w:sz w:val="20"/>
+          <w:szCs w:val="20"/>
+          <w:lang w:val="en-US"/>
+        </w:rPr>
+      </w:pPr>
+    </w:p>
+    <w:p>
+      <w:pPr>
+        <w:jc w:val="both"/>
+        <w:rPr>
+          <w:rFonts w:ascii="Times New Roman" w:hAnsi="Times New Roman" w:cs="Times New Roman"/>
           <w:b/>
           <w:bCs/>
           <w:sz w:val="20"/>
@@ -10250,6 +10688,7 @@
           <w:sz w:val="20"/>
           <w:szCs w:val="20"/>
         </w:rPr>
+        <w:lastRenderedPageBreak/>
         <w:t>Mathematical Implementation</w:t>
       </w:r>
     </w:p>
@@ -10281,6 +10720,9 @@
         <w:jc w:val="center"/>
       </w:pPr>
       <w:r>
+        <w:rPr>
+          <w:noProof/>
+        </w:rPr>
         <w:drawing>
           <wp:inline distT="0" distB="0" distL="0" distR="0" wp14:anchorId="3D56F744" wp14:editId="51969FA2">
             <wp:extent cx="2486654" cy="5758801"/>
@@ -10370,7 +10812,6 @@
           <w:sz w:val="20"/>
           <w:szCs w:val="20"/>
         </w:rPr>
-        <w:lastRenderedPageBreak/>
         <w:t>The experimentation</w:t>
       </w:r>
       <w:r>
@@ -10919,29 +11360,7 @@
                         <w:sz w:val="18"/>
                         <w:szCs w:val="18"/>
                       </w:rPr>
-                      <m:t>x</m:t>
-                    </m:r>
-                    <m:r>
-                      <m:rPr>
-                        <m:sty m:val="p"/>
-                      </m:rPr>
-                      <w:rPr>
-                        <w:rFonts w:ascii="Cambria Math" w:hAnsi="Cambria Math"/>
-                        <w:sz w:val="18"/>
-                        <w:szCs w:val="18"/>
-                      </w:rPr>
-                      <m:t>,</m:t>
-                    </m:r>
-                    <m:r>
-                      <m:rPr>
-                        <m:sty m:val="p"/>
-                      </m:rPr>
-                      <w:rPr>
-                        <w:rFonts w:ascii="Cambria Math" w:hAnsi="Cambria Math"/>
-                        <w:sz w:val="18"/>
-                        <w:szCs w:val="18"/>
-                      </w:rPr>
-                      <m:t>y</m:t>
+                      <m:t>x,y</m:t>
                     </m:r>
                   </m:e>
                 </m:d>
@@ -10978,29 +11397,7 @@
                         <w:sz w:val="18"/>
                         <w:szCs w:val="18"/>
                       </w:rPr>
-                      <m:t>i</m:t>
-                    </m:r>
-                    <m:r>
-                      <m:rPr>
-                        <m:sty m:val="p"/>
-                      </m:rPr>
-                      <w:rPr>
-                        <w:rFonts w:ascii="Cambria Math" w:hAnsi="Cambria Math"/>
-                        <w:sz w:val="18"/>
-                        <w:szCs w:val="18"/>
-                      </w:rPr>
-                      <m:t>=-</m:t>
-                    </m:r>
-                    <m:r>
-                      <m:rPr>
-                        <m:sty m:val="p"/>
-                      </m:rPr>
-                      <w:rPr>
-                        <w:rFonts w:ascii="Cambria Math" w:hAnsi="Cambria Math"/>
-                        <w:sz w:val="18"/>
-                        <w:szCs w:val="18"/>
-                      </w:rPr>
-                      <m:t>k</m:t>
+                      <m:t>i=-k</m:t>
                     </m:r>
                     <m:ctrlPr>
                       <w:rPr>
@@ -11055,29 +11452,7 @@
                             <w:sz w:val="18"/>
                             <w:szCs w:val="18"/>
                           </w:rPr>
-                          <m:t>j</m:t>
-                        </m:r>
-                        <m:r>
-                          <m:rPr>
-                            <m:sty m:val="p"/>
-                          </m:rPr>
-                          <w:rPr>
-                            <w:rFonts w:ascii="Cambria Math" w:hAnsi="Cambria Math"/>
-                            <w:sz w:val="18"/>
-                            <w:szCs w:val="18"/>
-                          </w:rPr>
-                          <m:t>=-</m:t>
-                        </m:r>
-                        <m:r>
-                          <m:rPr>
-                            <m:sty m:val="p"/>
-                          </m:rPr>
-                          <w:rPr>
-                            <w:rFonts w:ascii="Cambria Math" w:hAnsi="Cambria Math"/>
-                            <w:sz w:val="18"/>
-                            <w:szCs w:val="18"/>
-                          </w:rPr>
-                          <m:t>k</m:t>
+                          <m:t>j=-k</m:t>
                         </m:r>
                         <m:ctrlPr>
                           <w:rPr>
@@ -11175,73 +11550,7 @@
                                 <w:sz w:val="18"/>
                                 <w:szCs w:val="18"/>
                               </w:rPr>
-                              <m:t>x</m:t>
-                            </m:r>
-                            <m:r>
-                              <m:rPr>
-                                <m:sty m:val="p"/>
-                              </m:rPr>
-                              <w:rPr>
-                                <w:rFonts w:ascii="Cambria Math" w:hAnsi="Cambria Math"/>
-                                <w:sz w:val="18"/>
-                                <w:szCs w:val="18"/>
-                              </w:rPr>
-                              <m:t>+</m:t>
-                            </m:r>
-                            <m:r>
-                              <m:rPr>
-                                <m:sty m:val="p"/>
-                              </m:rPr>
-                              <w:rPr>
-                                <w:rFonts w:ascii="Cambria Math" w:hAnsi="Cambria Math"/>
-                                <w:sz w:val="18"/>
-                                <w:szCs w:val="18"/>
-                              </w:rPr>
-                              <m:t>i</m:t>
-                            </m:r>
-                            <m:r>
-                              <m:rPr>
-                                <m:sty m:val="p"/>
-                              </m:rPr>
-                              <w:rPr>
-                                <w:rFonts w:ascii="Cambria Math" w:hAnsi="Cambria Math"/>
-                                <w:sz w:val="18"/>
-                                <w:szCs w:val="18"/>
-                              </w:rPr>
-                              <m:t>,</m:t>
-                            </m:r>
-                            <m:r>
-                              <m:rPr>
-                                <m:sty m:val="p"/>
-                              </m:rPr>
-                              <w:rPr>
-                                <w:rFonts w:ascii="Cambria Math" w:hAnsi="Cambria Math"/>
-                                <w:sz w:val="18"/>
-                                <w:szCs w:val="18"/>
-                              </w:rPr>
-                              <m:t>y</m:t>
-                            </m:r>
-                            <m:r>
-                              <m:rPr>
-                                <m:sty m:val="p"/>
-                              </m:rPr>
-                              <w:rPr>
-                                <w:rFonts w:ascii="Cambria Math" w:hAnsi="Cambria Math"/>
-                                <w:sz w:val="18"/>
-                                <w:szCs w:val="18"/>
-                              </w:rPr>
-                              <m:t>+</m:t>
-                            </m:r>
-                            <m:r>
-                              <m:rPr>
-                                <m:sty m:val="p"/>
-                              </m:rPr>
-                              <w:rPr>
-                                <w:rFonts w:ascii="Cambria Math" w:hAnsi="Cambria Math"/>
-                                <w:sz w:val="18"/>
-                                <w:szCs w:val="18"/>
-                              </w:rPr>
-                              <m:t>j</m:t>
+                              <m:t>x+i,y+j</m:t>
                             </m:r>
                           </m:e>
                         </m:d>
@@ -11306,29 +11615,7 @@
                         <w:sz w:val="18"/>
                         <w:szCs w:val="18"/>
                       </w:rPr>
-                      <m:t>i</m:t>
-                    </m:r>
-                    <m:r>
-                      <m:rPr>
-                        <m:sty m:val="p"/>
-                      </m:rPr>
-                      <w:rPr>
-                        <w:rFonts w:ascii="Cambria Math" w:hAnsi="Cambria Math"/>
-                        <w:sz w:val="18"/>
-                        <w:szCs w:val="18"/>
-                      </w:rPr>
-                      <m:t>,</m:t>
-                    </m:r>
-                    <m:r>
-                      <m:rPr>
-                        <m:sty m:val="p"/>
-                      </m:rPr>
-                      <w:rPr>
-                        <w:rFonts w:ascii="Cambria Math" w:hAnsi="Cambria Math"/>
-                        <w:sz w:val="18"/>
-                        <w:szCs w:val="18"/>
-                      </w:rPr>
-                      <m:t>j</m:t>
+                      <m:t>i,j</m:t>
                     </m:r>
                   </m:e>
                 </m:d>
@@ -11546,29 +11833,7 @@
                         <w:sz w:val="18"/>
                         <w:szCs w:val="18"/>
                       </w:rPr>
-                      <m:t>i</m:t>
-                    </m:r>
-                    <m:r>
-                      <m:rPr>
-                        <m:sty m:val="p"/>
-                      </m:rPr>
-                      <w:rPr>
-                        <w:rFonts w:ascii="Cambria Math" w:hAnsi="Cambria Math"/>
-                        <w:sz w:val="18"/>
-                        <w:szCs w:val="18"/>
-                      </w:rPr>
-                      <m:t>,</m:t>
-                    </m:r>
-                    <m:r>
-                      <m:rPr>
-                        <m:sty m:val="p"/>
-                      </m:rPr>
-                      <w:rPr>
-                        <w:rFonts w:ascii="Cambria Math" w:hAnsi="Cambria Math"/>
-                        <w:sz w:val="18"/>
-                        <w:szCs w:val="18"/>
-                      </w:rPr>
-                      <m:t>j</m:t>
+                      <m:t>i,j</m:t>
                     </m:r>
                   </m:e>
                 </m:d>
@@ -12080,15 +12345,7 @@
           <w:sz w:val="20"/>
           <w:szCs w:val="20"/>
         </w:rPr>
-        <w:t>​. The convolution operation can be defined as</w:t>
-      </w:r>
-      <w:r>
-        <w:rPr>
-          <w:rFonts w:ascii="Times New Roman" w:hAnsi="Times New Roman" w:cs="Times New Roman"/>
-          <w:sz w:val="20"/>
-          <w:szCs w:val="20"/>
-        </w:rPr>
-        <w:t>,</w:t>
+        <w:t>​. The convolution operation can be defined as,</w:t>
       </w:r>
     </w:p>
     <w:tbl>
@@ -12192,29 +12449,7 @@
                         <w:sz w:val="18"/>
                         <w:szCs w:val="18"/>
                       </w:rPr>
-                      <m:t>x</m:t>
-                    </m:r>
-                    <m:r>
-                      <m:rPr>
-                        <m:sty m:val="p"/>
-                      </m:rPr>
-                      <w:rPr>
-                        <w:rFonts w:ascii="Cambria Math" w:hAnsi="Cambria Math"/>
-                        <w:sz w:val="18"/>
-                        <w:szCs w:val="18"/>
-                      </w:rPr>
-                      <m:t>,</m:t>
-                    </m:r>
-                    <m:r>
-                      <m:rPr>
-                        <m:sty m:val="p"/>
-                      </m:rPr>
-                      <w:rPr>
-                        <w:rFonts w:ascii="Cambria Math" w:hAnsi="Cambria Math"/>
-                        <w:sz w:val="18"/>
-                        <w:szCs w:val="18"/>
-                      </w:rPr>
-                      <m:t>y</m:t>
+                      <m:t>x,y</m:t>
                     </m:r>
                   </m:e>
                 </m:d>
@@ -12251,18 +12486,7 @@
                         <w:sz w:val="18"/>
                         <w:szCs w:val="18"/>
                       </w:rPr>
-                      <m:t>i</m:t>
-                    </m:r>
-                    <m:r>
-                      <m:rPr>
-                        <m:sty m:val="p"/>
-                      </m:rPr>
-                      <w:rPr>
-                        <w:rFonts w:ascii="Cambria Math" w:hAnsi="Cambria Math"/>
-                        <w:sz w:val="18"/>
-                        <w:szCs w:val="18"/>
-                      </w:rPr>
-                      <m:t>=-1</m:t>
+                      <m:t>i=-1</m:t>
                     </m:r>
                     <m:ctrlPr>
                       <w:rPr>
@@ -12317,18 +12541,7 @@
                             <w:sz w:val="18"/>
                             <w:szCs w:val="18"/>
                           </w:rPr>
-                          <m:t>j</m:t>
-                        </m:r>
-                        <m:r>
-                          <m:rPr>
-                            <m:sty m:val="p"/>
-                          </m:rPr>
-                          <w:rPr>
-                            <w:rFonts w:ascii="Cambria Math" w:hAnsi="Cambria Math"/>
-                            <w:sz w:val="18"/>
-                            <w:szCs w:val="18"/>
-                          </w:rPr>
-                          <m:t>=-1</m:t>
+                          <m:t>j=-1</m:t>
                         </m:r>
                         <m:ctrlPr>
                           <w:rPr>
@@ -12426,29 +12639,7 @@
                                 <w:sz w:val="18"/>
                                 <w:szCs w:val="18"/>
                               </w:rPr>
-                              <m:t>i</m:t>
-                            </m:r>
-                            <m:r>
-                              <m:rPr>
-                                <m:sty m:val="p"/>
-                              </m:rPr>
-                              <w:rPr>
-                                <w:rFonts w:ascii="Cambria Math" w:hAnsi="Cambria Math"/>
-                                <w:sz w:val="18"/>
-                                <w:szCs w:val="18"/>
-                              </w:rPr>
-                              <m:t>,</m:t>
-                            </m:r>
-                            <m:r>
-                              <m:rPr>
-                                <m:sty m:val="p"/>
-                              </m:rPr>
-                              <w:rPr>
-                                <w:rFonts w:ascii="Cambria Math" w:hAnsi="Cambria Math"/>
-                                <w:sz w:val="18"/>
-                                <w:szCs w:val="18"/>
-                              </w:rPr>
-                              <m:t>j</m:t>
+                              <m:t>i,j</m:t>
                             </m:r>
                           </m:e>
                         </m:d>
@@ -12548,73 +12739,7 @@
                         <w:sz w:val="18"/>
                         <w:szCs w:val="18"/>
                       </w:rPr>
-                      <m:t>x</m:t>
-                    </m:r>
-                    <m:r>
-                      <m:rPr>
-                        <m:sty m:val="p"/>
-                      </m:rPr>
-                      <w:rPr>
-                        <w:rFonts w:ascii="Cambria Math" w:hAnsi="Cambria Math"/>
-                        <w:sz w:val="18"/>
-                        <w:szCs w:val="18"/>
-                      </w:rPr>
-                      <m:t>+</m:t>
-                    </m:r>
-                    <m:r>
-                      <m:rPr>
-                        <m:sty m:val="p"/>
-                      </m:rPr>
-                      <w:rPr>
-                        <w:rFonts w:ascii="Cambria Math" w:hAnsi="Cambria Math"/>
-                        <w:sz w:val="18"/>
-                        <w:szCs w:val="18"/>
-                      </w:rPr>
-                      <m:t>i</m:t>
-                    </m:r>
-                    <m:r>
-                      <m:rPr>
-                        <m:sty m:val="p"/>
-                      </m:rPr>
-                      <w:rPr>
-                        <w:rFonts w:ascii="Cambria Math" w:hAnsi="Cambria Math"/>
-                        <w:sz w:val="18"/>
-                        <w:szCs w:val="18"/>
-                      </w:rPr>
-                      <m:t>,</m:t>
-                    </m:r>
-                    <m:r>
-                      <m:rPr>
-                        <m:sty m:val="p"/>
-                      </m:rPr>
-                      <w:rPr>
-                        <w:rFonts w:ascii="Cambria Math" w:hAnsi="Cambria Math"/>
-                        <w:sz w:val="18"/>
-                        <w:szCs w:val="18"/>
-                      </w:rPr>
-                      <m:t>y</m:t>
-                    </m:r>
-                    <m:r>
-                      <m:rPr>
-                        <m:sty m:val="p"/>
-                      </m:rPr>
-                      <w:rPr>
-                        <w:rFonts w:ascii="Cambria Math" w:hAnsi="Cambria Math"/>
-                        <w:sz w:val="18"/>
-                        <w:szCs w:val="18"/>
-                      </w:rPr>
-                      <m:t>+</m:t>
-                    </m:r>
-                    <m:r>
-                      <m:rPr>
-                        <m:sty m:val="p"/>
-                      </m:rPr>
-                      <w:rPr>
-                        <w:rFonts w:ascii="Cambria Math" w:hAnsi="Cambria Math"/>
-                        <w:sz w:val="18"/>
-                        <w:szCs w:val="18"/>
-                      </w:rPr>
-                      <m:t>j</m:t>
+                      <m:t>x+i,y+j</m:t>
                     </m:r>
                   </m:e>
                 </m:d>
@@ -12652,16 +12777,7 @@
                 <w:szCs w:val="18"/>
                 <w:lang w:val="en-US"/>
               </w:rPr>
-              <w:t>1</w:t>
-            </w:r>
-            <w:r>
-              <w:rPr>
-                <w:rFonts w:ascii="Times New Roman" w:hAnsi="Times New Roman" w:cs="Times New Roman"/>
-                <w:sz w:val="18"/>
-                <w:szCs w:val="18"/>
-                <w:lang w:val="en-US"/>
-              </w:rPr>
-              <w:t>1</w:t>
+              <w:t>11</w:t>
             </w:r>
             <w:r>
               <w:rPr>
@@ -13481,25 +13597,7 @@
                 <w:szCs w:val="18"/>
                 <w:lang w:val="en-US"/>
               </w:rPr>
-              <w:t>(1</w:t>
-            </w:r>
-            <w:r>
-              <w:rPr>
-                <w:rFonts w:ascii="Times New Roman" w:hAnsi="Times New Roman" w:cs="Times New Roman"/>
-                <w:sz w:val="18"/>
-                <w:szCs w:val="18"/>
-                <w:lang w:val="en-US"/>
-              </w:rPr>
-              <w:t>3</w:t>
-            </w:r>
-            <w:r>
-              <w:rPr>
-                <w:rFonts w:ascii="Times New Roman" w:hAnsi="Times New Roman" w:cs="Times New Roman"/>
-                <w:sz w:val="18"/>
-                <w:szCs w:val="18"/>
-                <w:lang w:val="en-US"/>
-              </w:rPr>
-              <w:t>)</w:t>
+              <w:t>(13)</w:t>
             </w:r>
           </w:p>
         </w:tc>
@@ -14094,25 +14192,7 @@
                 <w:szCs w:val="18"/>
                 <w:lang w:val="en-US"/>
               </w:rPr>
-              <w:t>(1</w:t>
-            </w:r>
-            <w:r>
-              <w:rPr>
-                <w:rFonts w:ascii="Times New Roman" w:hAnsi="Times New Roman" w:cs="Times New Roman"/>
-                <w:sz w:val="18"/>
-                <w:szCs w:val="18"/>
-                <w:lang w:val="en-US"/>
-              </w:rPr>
-              <w:t>5</w:t>
-            </w:r>
-            <w:r>
-              <w:rPr>
-                <w:rFonts w:ascii="Times New Roman" w:hAnsi="Times New Roman" w:cs="Times New Roman"/>
-                <w:sz w:val="18"/>
-                <w:szCs w:val="18"/>
-                <w:lang w:val="en-US"/>
-              </w:rPr>
-              <w:t>)</w:t>
+              <w:t>(15)</w:t>
             </w:r>
           </w:p>
         </w:tc>
@@ -14404,25 +14484,7 @@
                 <w:szCs w:val="18"/>
                 <w:lang w:val="en-US"/>
               </w:rPr>
-              <w:t>(1</w:t>
-            </w:r>
-            <w:r>
-              <w:rPr>
-                <w:rFonts w:ascii="Times New Roman" w:hAnsi="Times New Roman" w:cs="Times New Roman"/>
-                <w:sz w:val="18"/>
-                <w:szCs w:val="18"/>
-                <w:lang w:val="en-US"/>
-              </w:rPr>
-              <w:t>6</w:t>
-            </w:r>
-            <w:r>
-              <w:rPr>
-                <w:rFonts w:ascii="Times New Roman" w:hAnsi="Times New Roman" w:cs="Times New Roman"/>
-                <w:sz w:val="18"/>
-                <w:szCs w:val="18"/>
-                <w:lang w:val="en-US"/>
-              </w:rPr>
-              <w:t>)</w:t>
+              <w:t>(16)</w:t>
             </w:r>
           </w:p>
         </w:tc>
@@ -14495,6 +14557,7 @@
                     <w:sz w:val="18"/>
                     <w:szCs w:val="18"/>
                   </w:rPr>
+                  <w:lastRenderedPageBreak/>
                   <m:t>L=</m:t>
                 </m:r>
                 <m:sSup>
@@ -14966,25 +15029,7 @@
                 <w:szCs w:val="18"/>
                 <w:lang w:val="en-US"/>
               </w:rPr>
-              <w:t>(1</w:t>
-            </w:r>
-            <w:r>
-              <w:rPr>
-                <w:rFonts w:ascii="Times New Roman" w:hAnsi="Times New Roman" w:cs="Times New Roman"/>
-                <w:sz w:val="18"/>
-                <w:szCs w:val="18"/>
-                <w:lang w:val="en-US"/>
-              </w:rPr>
-              <w:t>7</w:t>
-            </w:r>
-            <w:r>
-              <w:rPr>
-                <w:rFonts w:ascii="Times New Roman" w:hAnsi="Times New Roman" w:cs="Times New Roman"/>
-                <w:sz w:val="18"/>
-                <w:szCs w:val="18"/>
-                <w:lang w:val="en-US"/>
-              </w:rPr>
-              <w:t>)</w:t>
+              <w:t>(17)</w:t>
             </w:r>
           </w:p>
         </w:tc>
@@ -15302,25 +15347,7 @@
                 <w:szCs w:val="18"/>
                 <w:lang w:val="en-US"/>
               </w:rPr>
-              <w:t>(1</w:t>
-            </w:r>
-            <w:r>
-              <w:rPr>
-                <w:rFonts w:ascii="Times New Roman" w:hAnsi="Times New Roman" w:cs="Times New Roman"/>
-                <w:sz w:val="18"/>
-                <w:szCs w:val="18"/>
-                <w:lang w:val="en-US"/>
-              </w:rPr>
-              <w:t>8</w:t>
-            </w:r>
-            <w:r>
-              <w:rPr>
-                <w:rFonts w:ascii="Times New Roman" w:hAnsi="Times New Roman" w:cs="Times New Roman"/>
-                <w:sz w:val="18"/>
-                <w:szCs w:val="18"/>
-                <w:lang w:val="en-US"/>
-              </w:rPr>
-              <w:t>)</w:t>
+              <w:t>(18)</w:t>
             </w:r>
           </w:p>
         </w:tc>
@@ -15359,15 +15386,7 @@
           <w:sz w:val="20"/>
           <w:szCs w:val="20"/>
         </w:rPr>
-        <w:t xml:space="preserve">, </w:t>
-      </w:r>
-      <w:r>
-        <w:rPr>
-          <w:rFonts w:ascii="Times New Roman" w:hAnsi="Times New Roman" w:cs="Times New Roman"/>
-          <w:sz w:val="20"/>
-          <w:szCs w:val="20"/>
-        </w:rPr>
-        <w:t>where T is 140</w:t>
+        <w:t>, where T is 140</w:t>
       </w:r>
       <w:r>
         <w:rPr>
@@ -15641,25 +15660,7 @@
                 <w:szCs w:val="18"/>
                 <w:lang w:val="en-US"/>
               </w:rPr>
-              <w:t>(1</w:t>
-            </w:r>
-            <w:r>
-              <w:rPr>
-                <w:rFonts w:ascii="Times New Roman" w:hAnsi="Times New Roman" w:cs="Times New Roman"/>
-                <w:sz w:val="18"/>
-                <w:szCs w:val="18"/>
-                <w:lang w:val="en-US"/>
-              </w:rPr>
-              <w:t>9</w:t>
-            </w:r>
-            <w:r>
-              <w:rPr>
-                <w:rFonts w:ascii="Times New Roman" w:hAnsi="Times New Roman" w:cs="Times New Roman"/>
-                <w:sz w:val="18"/>
-                <w:szCs w:val="18"/>
-                <w:lang w:val="en-US"/>
-              </w:rPr>
-              <w:t>)</w:t>
+              <w:t>(19)</w:t>
             </w:r>
           </w:p>
         </w:tc>
@@ -15970,25 +15971,7 @@
                 <w:szCs w:val="18"/>
                 <w:lang w:val="en-US"/>
               </w:rPr>
-              <w:t>(</w:t>
-            </w:r>
-            <w:r>
-              <w:rPr>
-                <w:rFonts w:ascii="Times New Roman" w:hAnsi="Times New Roman" w:cs="Times New Roman"/>
-                <w:sz w:val="18"/>
-                <w:szCs w:val="18"/>
-                <w:lang w:val="en-US"/>
-              </w:rPr>
-              <w:t>20</w:t>
-            </w:r>
-            <w:r>
-              <w:rPr>
-                <w:rFonts w:ascii="Times New Roman" w:hAnsi="Times New Roman" w:cs="Times New Roman"/>
-                <w:sz w:val="18"/>
-                <w:szCs w:val="18"/>
-                <w:lang w:val="en-US"/>
-              </w:rPr>
-              <w:t>)</w:t>
+              <w:t>(20)</w:t>
             </w:r>
           </w:p>
         </w:tc>
@@ -16079,16 +16062,7 @@
           <w:sz w:val="20"/>
           <w:szCs w:val="20"/>
         </w:rPr>
-        <w:t xml:space="preserve"> This gaussian Blurred image is Added up with Median Blurred Image resultant, this is specifically done to </w:t>
-      </w:r>
-      <w:r>
-        <w:rPr>
-          <w:rFonts w:ascii="Times New Roman" w:hAnsi="Times New Roman" w:cs="Times New Roman"/>
-          <w:sz w:val="20"/>
-          <w:szCs w:val="20"/>
-        </w:rPr>
-        <w:lastRenderedPageBreak/>
-        <w:t>highlight the specific Glacial region and probable Runoff areas.</w:t>
+        <w:t xml:space="preserve"> This gaussian Blurred image is Added up with Median Blurred Image resultant, this is specifically done to highlight the specific Glacial region and probable Runoff areas.</w:t>
       </w:r>
       <w:r>
         <w:rPr>
@@ -16315,25 +16289,7 @@
                 <w:szCs w:val="18"/>
                 <w:lang w:val="en-US"/>
               </w:rPr>
-              <w:t>(2</w:t>
-            </w:r>
-            <w:r>
-              <w:rPr>
-                <w:rFonts w:ascii="Times New Roman" w:hAnsi="Times New Roman" w:cs="Times New Roman"/>
-                <w:sz w:val="18"/>
-                <w:szCs w:val="18"/>
-                <w:lang w:val="en-US"/>
-              </w:rPr>
-              <w:t>1</w:t>
-            </w:r>
-            <w:r>
-              <w:rPr>
-                <w:rFonts w:ascii="Times New Roman" w:hAnsi="Times New Roman" w:cs="Times New Roman"/>
-                <w:sz w:val="18"/>
-                <w:szCs w:val="18"/>
-                <w:lang w:val="en-US"/>
-              </w:rPr>
-              <w:t>)</w:t>
+              <w:t>(21)</w:t>
             </w:r>
           </w:p>
         </w:tc>
@@ -16581,6 +16537,7 @@
         <w:rPr>
           <w:noProof/>
         </w:rPr>
+        <w:lastRenderedPageBreak/>
         <w:drawing>
           <wp:inline distT="0" distB="0" distL="0" distR="0" wp14:anchorId="45675436" wp14:editId="6E9CF418">
             <wp:extent cx="3653470" cy="5068956"/>
@@ -17328,7 +17285,6 @@
   <w:style w:type="character" w:default="1" w:styleId="DefaultParagraphFont">
     <w:name w:val="Default Paragraph Font"/>
     <w:uiPriority w:val="1"/>
-    <w:semiHidden/>
     <w:unhideWhenUsed/>
   </w:style>
   <w:style w:type="table" w:default="1" w:styleId="TableNormal">

</xml_diff>